<commit_message>
Added .pdf, .docx, .csv reportd for url scan
</commit_message>
<xml_diff>
--- a/report.docx
+++ b/report.docx
@@ -15,7 +15,7 @@
         <w:rPr>
           <w:i/>
         </w:rPr>
-        <w:t>Generated on 18 December, 2024 at 09:00 PM</w:t>
+        <w:t>Generated on 26 December, 2024 at 07:53 PM</w:t>
       </w:r>
     </w:p>
     <w:p>
@@ -44,7 +44,7 @@
         <w:t xml:space="preserve">Analysis: </w:t>
       </w:r>
       <w:r>
-        <w:t>43/62 security vendors flagged this file as malicious</w:t>
+        <w:t>42/61 security vendors flagged this file as malicious</w:t>
       </w:r>
     </w:p>
     <w:p>
@@ -108,7 +108,826 @@
         <w:t xml:space="preserve">Last Analysis Date: </w:t>
       </w:r>
       <w:r>
-        <w:t>21 November 2024 at 01:31 AM</w:t>
+        <w:t>22 December 2024 at 03:35 PM</w:t>
+      </w:r>
+      <w:r>
+        <w:br/>
+      </w:r>
+    </w:p>
+    <w:p>
+      <w:pPr/>
+      <w:r>
+        <w:rPr>
+          <w:b/>
+        </w:rPr>
+        <w:t xml:space="preserve">SHA256 Hash: </w:t>
+      </w:r>
+      <w:r>
+        <w:t>14514563ff2d7f916f48bfcffa996b7b5f5b6fd930d3584f8f57733cb1cf9c5b</w:t>
+      </w:r>
+    </w:p>
+    <w:p>
+      <w:pPr/>
+      <w:r>
+        <w:rPr>
+          <w:b/>
+        </w:rPr>
+        <w:t xml:space="preserve">Analysis: </w:t>
+      </w:r>
+      <w:r>
+        <w:t>57/72 security vendors flagged this file as malicious</w:t>
+      </w:r>
+    </w:p>
+    <w:p>
+      <w:pPr/>
+      <w:r>
+        <w:rPr>
+          <w:b/>
+        </w:rPr>
+        <w:t xml:space="preserve">Reputation: </w:t>
+      </w:r>
+      <w:r>
+        <w:t>0</w:t>
+      </w:r>
+    </w:p>
+    <w:p>
+      <w:pPr/>
+      <w:r>
+        <w:rPr>
+          <w:b/>
+        </w:rPr>
+        <w:t xml:space="preserve">File Type: </w:t>
+      </w:r>
+      <w:r>
+        <w:t>peexe</w:t>
+      </w:r>
+    </w:p>
+    <w:p>
+      <w:pPr/>
+      <w:r>
+        <w:rPr>
+          <w:b/>
+        </w:rPr>
+        <w:t xml:space="preserve">File Size: </w:t>
+      </w:r>
+      <w:r>
+        <w:t>44.00 KB</w:t>
+      </w:r>
+    </w:p>
+    <w:p>
+      <w:pPr/>
+      <w:r>
+        <w:rPr>
+          <w:b/>
+        </w:rPr>
+        <w:t xml:space="preserve">File Name: </w:t>
+      </w:r>
+      <w:r>
+        <w:t>service.exe</w:t>
+      </w:r>
+    </w:p>
+    <w:p>
+      <w:pPr>
+        <w:pBdr>
+          <w:bottom w:val="single" w:sz="6" w:space="1" w:color="auto"/>
+        </w:pBdr>
+      </w:pPr>
+      <w:r>
+        <w:rPr>
+          <w:b/>
+        </w:rPr>
+        <w:t xml:space="preserve">Last Analysis Date: </w:t>
+      </w:r>
+      <w:r>
+        <w:t>02 March 2024 at 06:10 AM</w:t>
+      </w:r>
+      <w:r>
+        <w:br/>
+      </w:r>
+    </w:p>
+    <w:p>
+      <w:pPr/>
+      <w:r>
+        <w:rPr>
+          <w:b/>
+        </w:rPr>
+        <w:t xml:space="preserve">SHA256 Hash: </w:t>
+      </w:r>
+      <w:r>
+        <w:t>ad4d936868a828df4544471be94056c64981131e6c0ea4a1adad25ed0f0de041</w:t>
+      </w:r>
+    </w:p>
+    <w:p>
+      <w:pPr/>
+      <w:r>
+        <w:rPr>
+          <w:b/>
+        </w:rPr>
+        <w:t xml:space="preserve">Analysis: </w:t>
+      </w:r>
+      <w:r>
+        <w:t>58/72 security vendors flagged this file as malicious</w:t>
+      </w:r>
+    </w:p>
+    <w:p>
+      <w:pPr/>
+      <w:r>
+        <w:rPr>
+          <w:b/>
+        </w:rPr>
+        <w:t xml:space="preserve">Reputation: </w:t>
+      </w:r>
+      <w:r>
+        <w:t>0</w:t>
+      </w:r>
+    </w:p>
+    <w:p>
+      <w:pPr/>
+      <w:r>
+        <w:rPr>
+          <w:b/>
+        </w:rPr>
+        <w:t xml:space="preserve">File Type: </w:t>
+      </w:r>
+      <w:r>
+        <w:t>peexe</w:t>
+      </w:r>
+    </w:p>
+    <w:p>
+      <w:pPr/>
+      <w:r>
+        <w:rPr>
+          <w:b/>
+        </w:rPr>
+        <w:t xml:space="preserve">File Size: </w:t>
+      </w:r>
+      <w:r>
+        <w:t>96.00 KB</w:t>
+      </w:r>
+    </w:p>
+    <w:p>
+      <w:pPr/>
+      <w:r>
+        <w:rPr>
+          <w:b/>
+        </w:rPr>
+        <w:t xml:space="preserve">File Name: </w:t>
+      </w:r>
+      <w:r>
+        <w:t>stub.exe</w:t>
+      </w:r>
+    </w:p>
+    <w:p>
+      <w:pPr>
+        <w:pBdr>
+          <w:bottom w:val="single" w:sz="6" w:space="1" w:color="auto"/>
+        </w:pBdr>
+      </w:pPr>
+      <w:r>
+        <w:rPr>
+          <w:b/>
+        </w:rPr>
+        <w:t xml:space="preserve">Last Analysis Date: </w:t>
+      </w:r>
+      <w:r>
+        <w:t>02 March 2024 at 07:37 AM</w:t>
+      </w:r>
+      <w:r>
+        <w:br/>
+      </w:r>
+    </w:p>
+    <w:p>
+      <w:pPr/>
+      <w:r>
+        <w:rPr>
+          <w:b/>
+        </w:rPr>
+        <w:t xml:space="preserve">SHA256 Hash: </w:t>
+      </w:r>
+      <w:r>
+        <w:t>b1b33a1aa88b3fd873a277e4e6df88bb797b578aef33741ef1e13ca40bd4520c</w:t>
+      </w:r>
+    </w:p>
+    <w:p>
+      <w:pPr/>
+      <w:r>
+        <w:rPr>
+          <w:b/>
+        </w:rPr>
+        <w:t xml:space="preserve">Analysis: </w:t>
+      </w:r>
+      <w:r>
+        <w:t>60/70 security vendors flagged this file as malicious</w:t>
+      </w:r>
+    </w:p>
+    <w:p>
+      <w:pPr/>
+      <w:r>
+        <w:rPr>
+          <w:b/>
+        </w:rPr>
+        <w:t xml:space="preserve">Reputation: </w:t>
+      </w:r>
+      <w:r>
+        <w:t>-1</w:t>
+      </w:r>
+    </w:p>
+    <w:p>
+      <w:pPr/>
+      <w:r>
+        <w:rPr>
+          <w:b/>
+        </w:rPr>
+        <w:t xml:space="preserve">File Type: </w:t>
+      </w:r>
+      <w:r>
+        <w:t>peexe</w:t>
+      </w:r>
+    </w:p>
+    <w:p>
+      <w:pPr/>
+      <w:r>
+        <w:rPr>
+          <w:b/>
+        </w:rPr>
+        <w:t xml:space="preserve">File Size: </w:t>
+      </w:r>
+      <w:r>
+        <w:t>52.68 KB</w:t>
+      </w:r>
+    </w:p>
+    <w:p>
+      <w:pPr/>
+      <w:r>
+        <w:rPr>
+          <w:b/>
+        </w:rPr>
+        <w:t xml:space="preserve">File Name: </w:t>
+      </w:r>
+      <w:r>
+        <w:t>VirusShare-3054eacbfe7f1e061b0c23ea2de38507</w:t>
+      </w:r>
+    </w:p>
+    <w:p>
+      <w:pPr>
+        <w:pBdr>
+          <w:bottom w:val="single" w:sz="6" w:space="1" w:color="auto"/>
+        </w:pBdr>
+      </w:pPr>
+      <w:r>
+        <w:rPr>
+          <w:b/>
+        </w:rPr>
+        <w:t xml:space="preserve">Last Analysis Date: </w:t>
+      </w:r>
+      <w:r>
+        <w:t>25 December 2024 at 02:25 PM</w:t>
+      </w:r>
+      <w:r>
+        <w:br/>
+      </w:r>
+    </w:p>
+    <w:p>
+      <w:pPr/>
+      <w:r>
+        <w:rPr>
+          <w:b/>
+        </w:rPr>
+        <w:t xml:space="preserve">SHA256 Hash: </w:t>
+      </w:r>
+      <w:r>
+        <w:t>b9da8ec8b0493ea7bd3c69f7060d3224632c38e6e7a0d240409d9a1a3a3f22b7</w:t>
+      </w:r>
+    </w:p>
+    <w:p>
+      <w:pPr/>
+      <w:r>
+        <w:rPr>
+          <w:b/>
+        </w:rPr>
+        <w:t xml:space="preserve">Analysis: </w:t>
+      </w:r>
+      <w:r>
+        <w:t>54/73 security vendors flagged this file as malicious</w:t>
+      </w:r>
+    </w:p>
+    <w:p>
+      <w:pPr/>
+      <w:r>
+        <w:rPr>
+          <w:b/>
+        </w:rPr>
+        <w:t xml:space="preserve">Reputation: </w:t>
+      </w:r>
+      <w:r>
+        <w:t>0</w:t>
+      </w:r>
+    </w:p>
+    <w:p>
+      <w:pPr/>
+      <w:r>
+        <w:rPr>
+          <w:b/>
+        </w:rPr>
+        <w:t xml:space="preserve">File Type: </w:t>
+      </w:r>
+      <w:r>
+        <w:t>peexe</w:t>
+      </w:r>
+    </w:p>
+    <w:p>
+      <w:pPr/>
+      <w:r>
+        <w:rPr>
+          <w:b/>
+        </w:rPr>
+        <w:t xml:space="preserve">File Size: </w:t>
+      </w:r>
+      <w:r>
+        <w:t>531.00 KB</w:t>
+      </w:r>
+    </w:p>
+    <w:p>
+      <w:pPr/>
+      <w:r>
+        <w:rPr>
+          <w:b/>
+        </w:rPr>
+        <w:t xml:space="preserve">File Name: </w:t>
+      </w:r>
+      <w:r>
+        <w:t>VirusShare-568e8a988387659dae05b560ccbb24f8</w:t>
+      </w:r>
+    </w:p>
+    <w:p>
+      <w:pPr>
+        <w:pBdr>
+          <w:bottom w:val="single" w:sz="6" w:space="1" w:color="auto"/>
+        </w:pBdr>
+      </w:pPr>
+      <w:r>
+        <w:rPr>
+          <w:b/>
+        </w:rPr>
+        <w:t xml:space="preserve">Last Analysis Date: </w:t>
+      </w:r>
+      <w:r>
+        <w:t>13 November 2024 at 08:55 AM</w:t>
+      </w:r>
+      <w:r>
+        <w:br/>
+      </w:r>
+    </w:p>
+    <w:p>
+      <w:pPr/>
+      <w:r>
+        <w:rPr>
+          <w:b/>
+        </w:rPr>
+        <w:t xml:space="preserve">SHA256 Hash: </w:t>
+      </w:r>
+      <w:r>
+        <w:t>c1853941a7801f4b54a76c9327ba2fc96fd1cee52c316de2bce893c4c6988f95</w:t>
+      </w:r>
+    </w:p>
+    <w:p>
+      <w:pPr/>
+      <w:r>
+        <w:rPr>
+          <w:b/>
+        </w:rPr>
+        <w:t xml:space="preserve">Analysis: </w:t>
+      </w:r>
+      <w:r>
+        <w:t>35/58 security vendors flagged this file as malicious</w:t>
+      </w:r>
+    </w:p>
+    <w:p>
+      <w:pPr/>
+      <w:r>
+        <w:rPr>
+          <w:b/>
+        </w:rPr>
+        <w:t xml:space="preserve">Reputation: </w:t>
+      </w:r>
+      <w:r>
+        <w:t>-32</w:t>
+      </w:r>
+    </w:p>
+    <w:p>
+      <w:pPr/>
+      <w:r>
+        <w:rPr>
+          <w:b/>
+        </w:rPr>
+        <w:t xml:space="preserve">File Type: </w:t>
+      </w:r>
+      <w:r>
+        <w:t>Unknown</w:t>
+      </w:r>
+    </w:p>
+    <w:p>
+      <w:pPr/>
+      <w:r>
+        <w:rPr>
+          <w:b/>
+        </w:rPr>
+        <w:t xml:space="preserve">File Size: </w:t>
+      </w:r>
+      <w:r>
+        <w:t>1.00 KB</w:t>
+      </w:r>
+    </w:p>
+    <w:p>
+      <w:pPr/>
+      <w:r>
+        <w:rPr>
+          <w:b/>
+        </w:rPr>
+        <w:t xml:space="preserve">File Name: </w:t>
+      </w:r>
+      <w:r>
+        <w:t>ad3950a601c8babcd473f4ce2fb5e77e.xxx</w:t>
+      </w:r>
+    </w:p>
+    <w:p>
+      <w:pPr>
+        <w:pBdr>
+          <w:bottom w:val="single" w:sz="6" w:space="1" w:color="auto"/>
+        </w:pBdr>
+      </w:pPr>
+      <w:r>
+        <w:rPr>
+          <w:b/>
+        </w:rPr>
+        <w:t xml:space="preserve">Last Analysis Date: </w:t>
+      </w:r>
+      <w:r>
+        <w:t>02 March 2024 at 06:22 AM</w:t>
+      </w:r>
+      <w:r>
+        <w:br/>
+      </w:r>
+    </w:p>
+    <w:p>
+      <w:pPr/>
+      <w:r>
+        <w:rPr>
+          <w:b/>
+        </w:rPr>
+        <w:t xml:space="preserve">SHA256 Hash: </w:t>
+      </w:r>
+      <w:r>
+        <w:t>94b1ce2b188794bd65ee7a49662429e81ad10ac1588494069265e831138c8216</w:t>
+      </w:r>
+    </w:p>
+    <w:p>
+      <w:pPr/>
+      <w:r>
+        <w:rPr>
+          <w:b/>
+        </w:rPr>
+        <w:t xml:space="preserve">Analysis: </w:t>
+      </w:r>
+      <w:r>
+        <w:t>57/71 security vendors flagged this file as malicious</w:t>
+      </w:r>
+    </w:p>
+    <w:p>
+      <w:pPr/>
+      <w:r>
+        <w:rPr>
+          <w:b/>
+        </w:rPr>
+        <w:t xml:space="preserve">Reputation: </w:t>
+      </w:r>
+      <w:r>
+        <w:t>-9</w:t>
+      </w:r>
+    </w:p>
+    <w:p>
+      <w:pPr/>
+      <w:r>
+        <w:rPr>
+          <w:b/>
+        </w:rPr>
+        <w:t xml:space="preserve">File Type: </w:t>
+      </w:r>
+      <w:r>
+        <w:t>pedll</w:t>
+      </w:r>
+    </w:p>
+    <w:p>
+      <w:pPr/>
+      <w:r>
+        <w:rPr>
+          <w:b/>
+        </w:rPr>
+        <w:t xml:space="preserve">File Size: </w:t>
+      </w:r>
+      <w:r>
+        <w:t>81.50 KB</w:t>
+      </w:r>
+    </w:p>
+    <w:p>
+      <w:pPr/>
+      <w:r>
+        <w:rPr>
+          <w:b/>
+        </w:rPr>
+        <w:t xml:space="preserve">File Name: </w:t>
+      </w:r>
+      <w:r>
+        <w:t>VirusShare_329a93eff171caa03de136a732ac983e</w:t>
+      </w:r>
+    </w:p>
+    <w:p>
+      <w:pPr>
+        <w:pBdr>
+          <w:bottom w:val="single" w:sz="6" w:space="1" w:color="auto"/>
+        </w:pBdr>
+      </w:pPr>
+      <w:r>
+        <w:rPr>
+          <w:b/>
+        </w:rPr>
+        <w:t xml:space="preserve">Last Analysis Date: </w:t>
+      </w:r>
+      <w:r>
+        <w:t>02 March 2024 at 06:25 AM</w:t>
+      </w:r>
+      <w:r>
+        <w:br/>
+      </w:r>
+    </w:p>
+    <w:p>
+      <w:pPr/>
+      <w:r>
+        <w:rPr>
+          <w:b/>
+        </w:rPr>
+        <w:t xml:space="preserve">SHA256 Hash: </w:t>
+      </w:r>
+      <w:r>
+        <w:t>feb2546ed1219c8ec1783292d2777145fdae39f26a3333a2b41688daaea4e8bd</w:t>
+      </w:r>
+    </w:p>
+    <w:p>
+      <w:pPr/>
+      <w:r>
+        <w:rPr>
+          <w:b/>
+        </w:rPr>
+        <w:t xml:space="preserve">Analysis: </w:t>
+      </w:r>
+      <w:r>
+        <w:t>51/64 security vendors flagged this file as malicious</w:t>
+      </w:r>
+    </w:p>
+    <w:p>
+      <w:pPr/>
+      <w:r>
+        <w:rPr>
+          <w:b/>
+        </w:rPr>
+        <w:t xml:space="preserve">Reputation: </w:t>
+      </w:r>
+      <w:r>
+        <w:t>0</w:t>
+      </w:r>
+    </w:p>
+    <w:p>
+      <w:pPr/>
+      <w:r>
+        <w:rPr>
+          <w:b/>
+        </w:rPr>
+        <w:t xml:space="preserve">File Type: </w:t>
+      </w:r>
+      <w:r>
+        <w:t>peexe</w:t>
+      </w:r>
+    </w:p>
+    <w:p>
+      <w:pPr/>
+      <w:r>
+        <w:rPr>
+          <w:b/>
+        </w:rPr>
+        <w:t xml:space="preserve">File Size: </w:t>
+      </w:r>
+      <w:r>
+        <w:t>209.34 KB</w:t>
+      </w:r>
+    </w:p>
+    <w:p>
+      <w:pPr/>
+      <w:r>
+        <w:rPr>
+          <w:b/>
+        </w:rPr>
+        <w:t xml:space="preserve">File Name: </w:t>
+      </w:r>
+      <w:r>
+        <w:t>internet explorer.exe</w:t>
+      </w:r>
+    </w:p>
+    <w:p>
+      <w:pPr>
+        <w:pBdr>
+          <w:bottom w:val="single" w:sz="6" w:space="1" w:color="auto"/>
+        </w:pBdr>
+      </w:pPr>
+      <w:r>
+        <w:rPr>
+          <w:b/>
+        </w:rPr>
+        <w:t xml:space="preserve">Last Analysis Date: </w:t>
+      </w:r>
+      <w:r>
+        <w:t>02 March 2024 at 06:28 AM</w:t>
+      </w:r>
+      <w:r>
+        <w:br/>
+      </w:r>
+    </w:p>
+    <w:p>
+      <w:pPr/>
+      <w:r>
+        <w:rPr>
+          <w:b/>
+        </w:rPr>
+        <w:t xml:space="preserve">SHA256 Hash: </w:t>
+      </w:r>
+      <w:r>
+        <w:t>f9997cc62f9e5c15f4db39de4dc26341e5c0f4595cc9b42cf299dd33d11cf3cd</w:t>
+      </w:r>
+    </w:p>
+    <w:p>
+      <w:pPr/>
+      <w:r>
+        <w:rPr>
+          <w:b/>
+        </w:rPr>
+        <w:t xml:space="preserve">Analysis: </w:t>
+      </w:r>
+      <w:r>
+        <w:t>33/72 security vendors flagged this file as malicious</w:t>
+      </w:r>
+    </w:p>
+    <w:p>
+      <w:pPr/>
+      <w:r>
+        <w:rPr>
+          <w:b/>
+        </w:rPr>
+        <w:t xml:space="preserve">Reputation: </w:t>
+      </w:r>
+      <w:r>
+        <w:t>0</w:t>
+      </w:r>
+    </w:p>
+    <w:p>
+      <w:pPr/>
+      <w:r>
+        <w:rPr>
+          <w:b/>
+        </w:rPr>
+        <w:t xml:space="preserve">File Type: </w:t>
+      </w:r>
+      <w:r>
+        <w:t>peexe</w:t>
+      </w:r>
+    </w:p>
+    <w:p>
+      <w:pPr/>
+      <w:r>
+        <w:rPr>
+          <w:b/>
+        </w:rPr>
+        <w:t xml:space="preserve">File Size: </w:t>
+      </w:r>
+      <w:r>
+        <w:t>182.00 KB</w:t>
+      </w:r>
+    </w:p>
+    <w:p>
+      <w:pPr/>
+      <w:r>
+        <w:rPr>
+          <w:b/>
+        </w:rPr>
+        <w:t xml:space="preserve">File Name: </w:t>
+      </w:r>
+      <w:r>
+        <w:t>VirusShare-5c269c9ec0255bbd9f4e20420233b1a7</w:t>
+      </w:r>
+    </w:p>
+    <w:p>
+      <w:pPr>
+        <w:pBdr>
+          <w:bottom w:val="single" w:sz="6" w:space="1" w:color="auto"/>
+        </w:pBdr>
+      </w:pPr>
+      <w:r>
+        <w:rPr>
+          <w:b/>
+        </w:rPr>
+        <w:t xml:space="preserve">Last Analysis Date: </w:t>
+      </w:r>
+      <w:r>
+        <w:t>31 March 2024 at 05:45 AM</w:t>
+      </w:r>
+      <w:r>
+        <w:br/>
+      </w:r>
+    </w:p>
+    <w:p>
+      <w:pPr/>
+      <w:r>
+        <w:rPr>
+          <w:b/>
+        </w:rPr>
+        <w:t xml:space="preserve">SHA256 Hash: </w:t>
+      </w:r>
+      <w:r>
+        <w:t>97e8839b2cc4b2b7df363b8559616f61dd1454f62fb56bd979742bda36492d05</w:t>
+      </w:r>
+    </w:p>
+    <w:p>
+      <w:pPr/>
+      <w:r>
+        <w:rPr>
+          <w:b/>
+        </w:rPr>
+        <w:t xml:space="preserve">Analysis: </w:t>
+      </w:r>
+      <w:r>
+        <w:t>40/73 security vendors flagged this file as malicious</w:t>
+      </w:r>
+    </w:p>
+    <w:p>
+      <w:pPr/>
+      <w:r>
+        <w:rPr>
+          <w:b/>
+        </w:rPr>
+        <w:t xml:space="preserve">Reputation: </w:t>
+      </w:r>
+      <w:r>
+        <w:t>0</w:t>
+      </w:r>
+    </w:p>
+    <w:p>
+      <w:pPr/>
+      <w:r>
+        <w:rPr>
+          <w:b/>
+        </w:rPr>
+        <w:t xml:space="preserve">File Type: </w:t>
+      </w:r>
+      <w:r>
+        <w:t>pedll</w:t>
+      </w:r>
+    </w:p>
+    <w:p>
+      <w:pPr/>
+      <w:r>
+        <w:rPr>
+          <w:b/>
+        </w:rPr>
+        <w:t xml:space="preserve">File Size: </w:t>
+      </w:r>
+      <w:r>
+        <w:t>161.24 KB</w:t>
+      </w:r>
+    </w:p>
+    <w:p>
+      <w:pPr/>
+      <w:r>
+        <w:rPr>
+          <w:b/>
+        </w:rPr>
+        <w:t xml:space="preserve">File Name: </w:t>
+      </w:r>
+      <w:r>
+        <w:t>TinyTcl</w:t>
+      </w:r>
+    </w:p>
+    <w:p>
+      <w:pPr>
+        <w:pBdr>
+          <w:bottom w:val="single" w:sz="6" w:space="1" w:color="auto"/>
+        </w:pBdr>
+      </w:pPr>
+      <w:r>
+        <w:rPr>
+          <w:b/>
+        </w:rPr>
+        <w:t xml:space="preserve">Last Analysis Date: </w:t>
+      </w:r>
+      <w:r>
+        <w:t>13 November 2024 at 09:36 AM</w:t>
       </w:r>
       <w:r>
         <w:br/>

</xml_diff>